<commit_message>
feat: Update server URL and snackbar behavior
</commit_message>
<xml_diff>
--- a/Template BCLV/MauLuanVan-NienLuan.docx
+++ b/Template BCLV/MauLuanVan-NienLuan.docx
@@ -1,6 +1,6 @@
 
 <file path=word/document.xml><?xml version="1.0" encoding="utf-8"?>
-<w:document xmlns:wpc="http://schemas.microsoft.com/office/word/2010/wordprocessingCanvas" xmlns:mc="http://schemas.openxmlformats.org/markup-compatibility/2006" xmlns:o="urn:schemas-microsoft-com:office:office" xmlns:r="http://schemas.openxmlformats.org/officeDocument/2006/relationships" xmlns:m="http://schemas.openxmlformats.org/officeDocument/2006/math" xmlns:v="urn:schemas-microsoft-com:vml" xmlns:wp14="http://schemas.microsoft.com/office/word/2010/wordprocessingDrawing" xmlns:wp="http://schemas.openxmlformats.org/drawingml/2006/wordprocessingDrawing" xmlns:w10="urn:schemas-microsoft-com:office:word" xmlns:w="http://schemas.openxmlformats.org/wordprocessingml/2006/main" xmlns:w14="http://schemas.microsoft.com/office/word/2010/wordml" xmlns:w15="http://schemas.microsoft.com/office/word/2012/wordml" xmlns:wpg="http://schemas.microsoft.com/office/word/2010/wordprocessingGroup" xmlns:wpi="http://schemas.microsoft.com/office/word/2010/wordprocessingInk" xmlns:wne="http://schemas.microsoft.com/office/word/2006/wordml" xmlns:wps="http://schemas.microsoft.com/office/word/2010/wordprocessingShape" mc:Ignorable="w14 w15 wp14">
+<w:document xmlns:wpc="http://schemas.microsoft.com/office/word/2010/wordprocessingCanvas" xmlns:cx="http://schemas.microsoft.com/office/drawing/2014/chartex" xmlns:cx1="http://schemas.microsoft.com/office/drawing/2015/9/8/chartex" xmlns:cx2="http://schemas.microsoft.com/office/drawing/2015/10/21/chartex" xmlns:cx3="http://schemas.microsoft.com/office/drawing/2016/5/9/chartex" xmlns:cx4="http://schemas.microsoft.com/office/drawing/2016/5/10/chartex" xmlns:cx5="http://schemas.microsoft.com/office/drawing/2016/5/11/chartex" xmlns:cx6="http://schemas.microsoft.com/office/drawing/2016/5/12/chartex" xmlns:cx7="http://schemas.microsoft.com/office/drawing/2016/5/13/chartex" xmlns:cx8="http://schemas.microsoft.com/office/drawing/2016/5/14/chartex" xmlns:mc="http://schemas.openxmlformats.org/markup-compatibility/2006" xmlns:aink="http://schemas.microsoft.com/office/drawing/2016/ink" xmlns:am3d="http://schemas.microsoft.com/office/drawing/2017/model3d" xmlns:o="urn:schemas-microsoft-com:office:office" xmlns:oel="http://schemas.microsoft.com/office/2019/extlst" xmlns:r="http://schemas.openxmlformats.org/officeDocument/2006/relationships" xmlns:m="http://schemas.openxmlformats.org/officeDocument/2006/math" xmlns:v="urn:schemas-microsoft-com:vml" xmlns:wp14="http://schemas.microsoft.com/office/word/2010/wordprocessingDrawing" xmlns:wp="http://schemas.openxmlformats.org/drawingml/2006/wordprocessingDrawing" xmlns:w10="urn:schemas-microsoft-com:office:word" xmlns:w="http://schemas.openxmlformats.org/wordprocessingml/2006/main" xmlns:w14="http://schemas.microsoft.com/office/word/2010/wordml" xmlns:w15="http://schemas.microsoft.com/office/word/2012/wordml" xmlns:w16cex="http://schemas.microsoft.com/office/word/2018/wordml/cex" xmlns:w16cid="http://schemas.microsoft.com/office/word/2016/wordml/cid" xmlns:w16="http://schemas.microsoft.com/office/word/2018/wordml" xmlns:w16du="http://schemas.microsoft.com/office/word/2023/wordml/word16du" xmlns:w16sdtdh="http://schemas.microsoft.com/office/word/2020/wordml/sdtdatahash" xmlns:w16sdtfl="http://schemas.microsoft.com/office/word/2024/wordml/sdtformatlock" xmlns:w16se="http://schemas.microsoft.com/office/word/2015/wordml/symex" xmlns:wpg="http://schemas.microsoft.com/office/word/2010/wordprocessingGroup" xmlns:wpi="http://schemas.microsoft.com/office/word/2010/wordprocessingInk" xmlns:wne="http://schemas.microsoft.com/office/word/2006/wordml" xmlns:wps="http://schemas.microsoft.com/office/word/2010/wordprocessingShape" mc:Ignorable="w14 w15 w16se w16cid w16 w16cex w16sdtdh w16sdtfl w16du wp14">
   <w:background w:color="FFFFFF"/>
   <w:body>
     <w:p>
@@ -89,7 +89,7 @@
               </wp:anchor>
             </w:drawing>
           </mc:Choice>
-          <mc:Fallback xmlns:w16se="http://schemas.microsoft.com/office/word/2015/wordml/symex" xmlns:w16sdtdh="http://schemas.microsoft.com/office/word/2020/wordml/sdtdatahash" xmlns:w16="http://schemas.microsoft.com/office/word/2018/wordml" xmlns:w16cid="http://schemas.microsoft.com/office/word/2016/wordml/cid" xmlns:w16cex="http://schemas.microsoft.com/office/word/2018/wordml/cex" xmlns:oel="http://schemas.microsoft.com/office/2019/extlst" xmlns:am3d="http://schemas.microsoft.com/office/drawing/2017/model3d" xmlns:aink="http://schemas.microsoft.com/office/drawing/2016/ink" xmlns:cx8="http://schemas.microsoft.com/office/drawing/2016/5/14/chartex" xmlns:cx7="http://schemas.microsoft.com/office/drawing/2016/5/13/chartex" xmlns:cx6="http://schemas.microsoft.com/office/drawing/2016/5/12/chartex" xmlns:cx5="http://schemas.microsoft.com/office/drawing/2016/5/11/chartex" xmlns:cx4="http://schemas.microsoft.com/office/drawing/2016/5/10/chartex" xmlns:cx3="http://schemas.microsoft.com/office/drawing/2016/5/9/chartex" xmlns:cx2="http://schemas.microsoft.com/office/drawing/2015/10/21/chartex" xmlns:cx1="http://schemas.microsoft.com/office/drawing/2015/9/8/chartex" xmlns:cx="http://schemas.microsoft.com/office/drawing/2014/chartex">
+          <mc:Fallback>
             <w:pict>
               <v:rect w14:anchorId="00D519B4" id="Rectangle 3" o:spid="_x0000_s1026" style="position:absolute;margin-left:10.9pt;margin-top:2pt;width:470.05pt;height:710.1pt;z-index:-251658240;visibility:visible;mso-wrap-style:none;mso-width-percent:0;mso-height-percent:0;mso-wrap-distance-left:9pt;mso-wrap-distance-top:0;mso-wrap-distance-right:9pt;mso-wrap-distance-bottom:0;mso-position-horizontal:absolute;mso-position-horizontal-relative:text;mso-position-vertical:absolute;mso-position-vertical-relative:text;mso-width-percent:0;mso-height-percent:0;mso-width-relative:page;mso-height-relative:page;v-text-anchor:middle" o:gfxdata="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" strokeweight="1.06mm">
                 <v:stroke endcap="square"/>
@@ -148,7 +148,7 @@
           <w:szCs w:val="28"/>
           <w:lang w:val="es-ES"/>
         </w:rPr>
-        <w:t>TRƯỜNG ĐẠI HỌC CẦN THƠ</w:t>
+        <w:t>ĐẠI HỌC CẦN THƠ</w:t>
       </w:r>
     </w:p>
     <w:p>
@@ -808,7 +808,7 @@
               </wp:anchor>
             </w:drawing>
           </mc:Choice>
-          <mc:Fallback xmlns:w16se="http://schemas.microsoft.com/office/word/2015/wordml/symex" xmlns:w16sdtdh="http://schemas.microsoft.com/office/word/2020/wordml/sdtdatahash" xmlns:w16="http://schemas.microsoft.com/office/word/2018/wordml" xmlns:w16cid="http://schemas.microsoft.com/office/word/2016/wordml/cid" xmlns:w16cex="http://schemas.microsoft.com/office/word/2018/wordml/cex" xmlns:oel="http://schemas.microsoft.com/office/2019/extlst" xmlns:am3d="http://schemas.microsoft.com/office/drawing/2017/model3d" xmlns:aink="http://schemas.microsoft.com/office/drawing/2016/ink" xmlns:cx8="http://schemas.microsoft.com/office/drawing/2016/5/14/chartex" xmlns:cx7="http://schemas.microsoft.com/office/drawing/2016/5/13/chartex" xmlns:cx6="http://schemas.microsoft.com/office/drawing/2016/5/12/chartex" xmlns:cx5="http://schemas.microsoft.com/office/drawing/2016/5/11/chartex" xmlns:cx4="http://schemas.microsoft.com/office/drawing/2016/5/10/chartex" xmlns:cx3="http://schemas.microsoft.com/office/drawing/2016/5/9/chartex" xmlns:cx2="http://schemas.microsoft.com/office/drawing/2015/10/21/chartex" xmlns:cx1="http://schemas.microsoft.com/office/drawing/2015/9/8/chartex" xmlns:cx="http://schemas.microsoft.com/office/drawing/2014/chartex">
+          <mc:Fallback>
             <w:pict>
               <v:rect w14:anchorId="1B78B728" id="Rectangle 2" o:spid="_x0000_s1026" style="position:absolute;margin-left:3.4pt;margin-top:4.1pt;width:459.2pt;height:713.15pt;z-index:-251659264;visibility:visible;mso-wrap-style:none;mso-width-percent:0;mso-height-percent:0;mso-wrap-distance-left:9pt;mso-wrap-distance-top:0;mso-wrap-distance-right:9pt;mso-wrap-distance-bottom:0;mso-position-horizontal:absolute;mso-position-horizontal-relative:text;mso-position-vertical:absolute;mso-position-vertical-relative:text;mso-width-percent:0;mso-height-percent:0;mso-width-relative:page;mso-height-relative:page;v-text-anchor:middle" o:gfxdata="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" strokeweight="1.06mm">
                 <v:stroke endcap="square"/>
@@ -864,7 +864,7 @@
           <w:szCs w:val="28"/>
           <w:lang w:val="es-ES"/>
         </w:rPr>
-        <w:t>TRƯỜNG ĐẠI HỌC CẦN THƠ</w:t>
+        <w:t>ĐẠI HỌC CẦN THƠ</w:t>
       </w:r>
     </w:p>
     <w:p>
@@ -2194,8 +2194,6 @@
         </w:rPr>
         <w:t>+ Hướng phát triển</w:t>
       </w:r>
-      <w:bookmarkStart w:id="0" w:name="_GoBack"/>
-      <w:bookmarkEnd w:id="0"/>
     </w:p>
     <w:p>
       <w:pPr>
@@ -2286,7 +2284,7 @@
 </file>
 
 <file path=word/endnotes.xml><?xml version="1.0" encoding="utf-8"?>
-<w:endnotes xmlns:wpc="http://schemas.microsoft.com/office/word/2010/wordprocessingCanvas" xmlns:mc="http://schemas.openxmlformats.org/markup-compatibility/2006" xmlns:o="urn:schemas-microsoft-com:office:office" xmlns:r="http://schemas.openxmlformats.org/officeDocument/2006/relationships" xmlns:m="http://schemas.openxmlformats.org/officeDocument/2006/math" xmlns:v="urn:schemas-microsoft-com:vml" xmlns:wp14="http://schemas.microsoft.com/office/word/2010/wordprocessingDrawing" xmlns:wp="http://schemas.openxmlformats.org/drawingml/2006/wordprocessingDrawing" xmlns:w10="urn:schemas-microsoft-com:office:word" xmlns:w="http://schemas.openxmlformats.org/wordprocessingml/2006/main" xmlns:w14="http://schemas.microsoft.com/office/word/2010/wordml" xmlns:w15="http://schemas.microsoft.com/office/word/2012/wordml" xmlns:wpg="http://schemas.microsoft.com/office/word/2010/wordprocessingGroup" xmlns:wpi="http://schemas.microsoft.com/office/word/2010/wordprocessingInk" xmlns:wne="http://schemas.microsoft.com/office/word/2006/wordml" xmlns:wps="http://schemas.microsoft.com/office/word/2010/wordprocessingShape" mc:Ignorable="w14 w15 wp14">
+<w:endnotes xmlns:wpc="http://schemas.microsoft.com/office/word/2010/wordprocessingCanvas" xmlns:cx="http://schemas.microsoft.com/office/drawing/2014/chartex" xmlns:cx1="http://schemas.microsoft.com/office/drawing/2015/9/8/chartex" xmlns:cx2="http://schemas.microsoft.com/office/drawing/2015/10/21/chartex" xmlns:cx3="http://schemas.microsoft.com/office/drawing/2016/5/9/chartex" xmlns:cx4="http://schemas.microsoft.com/office/drawing/2016/5/10/chartex" xmlns:cx5="http://schemas.microsoft.com/office/drawing/2016/5/11/chartex" xmlns:cx6="http://schemas.microsoft.com/office/drawing/2016/5/12/chartex" xmlns:cx7="http://schemas.microsoft.com/office/drawing/2016/5/13/chartex" xmlns:cx8="http://schemas.microsoft.com/office/drawing/2016/5/14/chartex" xmlns:mc="http://schemas.openxmlformats.org/markup-compatibility/2006" xmlns:aink="http://schemas.microsoft.com/office/drawing/2016/ink" xmlns:am3d="http://schemas.microsoft.com/office/drawing/2017/model3d" xmlns:o="urn:schemas-microsoft-com:office:office" xmlns:oel="http://schemas.microsoft.com/office/2019/extlst" xmlns:r="http://schemas.openxmlformats.org/officeDocument/2006/relationships" xmlns:m="http://schemas.openxmlformats.org/officeDocument/2006/math" xmlns:v="urn:schemas-microsoft-com:vml" xmlns:wp14="http://schemas.microsoft.com/office/word/2010/wordprocessingDrawing" xmlns:wp="http://schemas.openxmlformats.org/drawingml/2006/wordprocessingDrawing" xmlns:w10="urn:schemas-microsoft-com:office:word" xmlns:w="http://schemas.openxmlformats.org/wordprocessingml/2006/main" xmlns:w14="http://schemas.microsoft.com/office/word/2010/wordml" xmlns:w15="http://schemas.microsoft.com/office/word/2012/wordml" xmlns:w16cex="http://schemas.microsoft.com/office/word/2018/wordml/cex" xmlns:w16cid="http://schemas.microsoft.com/office/word/2016/wordml/cid" xmlns:w16="http://schemas.microsoft.com/office/word/2018/wordml" xmlns:w16du="http://schemas.microsoft.com/office/word/2023/wordml/word16du" xmlns:w16sdtdh="http://schemas.microsoft.com/office/word/2020/wordml/sdtdatahash" xmlns:w16sdtfl="http://schemas.microsoft.com/office/word/2024/wordml/sdtformatlock" xmlns:w16se="http://schemas.microsoft.com/office/word/2015/wordml/symex" xmlns:wpg="http://schemas.microsoft.com/office/word/2010/wordprocessingGroup" xmlns:wpi="http://schemas.microsoft.com/office/word/2010/wordprocessingInk" xmlns:wne="http://schemas.microsoft.com/office/word/2006/wordml" xmlns:wps="http://schemas.microsoft.com/office/word/2010/wordprocessingShape" mc:Ignorable="w14 w15 w16se w16cid w16 w16cex w16sdtdh w16sdtfl w16du wp14">
   <w:endnote w:type="separator" w:id="-1">
     <w:p>
       <w:r>
@@ -2305,7 +2303,7 @@
 </file>
 
 <file path=word/footer1.xml><?xml version="1.0" encoding="utf-8"?>
-<w:ftr xmlns:wpc="http://schemas.microsoft.com/office/word/2010/wordprocessingCanvas" xmlns:mc="http://schemas.openxmlformats.org/markup-compatibility/2006" xmlns:o="urn:schemas-microsoft-com:office:office" xmlns:r="http://schemas.openxmlformats.org/officeDocument/2006/relationships" xmlns:m="http://schemas.openxmlformats.org/officeDocument/2006/math" xmlns:v="urn:schemas-microsoft-com:vml" xmlns:wp14="http://schemas.microsoft.com/office/word/2010/wordprocessingDrawing" xmlns:wp="http://schemas.openxmlformats.org/drawingml/2006/wordprocessingDrawing" xmlns:w10="urn:schemas-microsoft-com:office:word" xmlns:w="http://schemas.openxmlformats.org/wordprocessingml/2006/main" xmlns:w14="http://schemas.microsoft.com/office/word/2010/wordml" xmlns:w15="http://schemas.microsoft.com/office/word/2012/wordml" xmlns:wpg="http://schemas.microsoft.com/office/word/2010/wordprocessingGroup" xmlns:wpi="http://schemas.microsoft.com/office/word/2010/wordprocessingInk" xmlns:wne="http://schemas.microsoft.com/office/word/2006/wordml" xmlns:wps="http://schemas.microsoft.com/office/word/2010/wordprocessingShape" mc:Ignorable="w14 w15 wp14">
+<w:ftr xmlns:wpc="http://schemas.microsoft.com/office/word/2010/wordprocessingCanvas" xmlns:cx="http://schemas.microsoft.com/office/drawing/2014/chartex" xmlns:cx1="http://schemas.microsoft.com/office/drawing/2015/9/8/chartex" xmlns:cx2="http://schemas.microsoft.com/office/drawing/2015/10/21/chartex" xmlns:cx3="http://schemas.microsoft.com/office/drawing/2016/5/9/chartex" xmlns:cx4="http://schemas.microsoft.com/office/drawing/2016/5/10/chartex" xmlns:cx5="http://schemas.microsoft.com/office/drawing/2016/5/11/chartex" xmlns:cx6="http://schemas.microsoft.com/office/drawing/2016/5/12/chartex" xmlns:cx7="http://schemas.microsoft.com/office/drawing/2016/5/13/chartex" xmlns:cx8="http://schemas.microsoft.com/office/drawing/2016/5/14/chartex" xmlns:mc="http://schemas.openxmlformats.org/markup-compatibility/2006" xmlns:aink="http://schemas.microsoft.com/office/drawing/2016/ink" xmlns:am3d="http://schemas.microsoft.com/office/drawing/2017/model3d" xmlns:o="urn:schemas-microsoft-com:office:office" xmlns:oel="http://schemas.microsoft.com/office/2019/extlst" xmlns:r="http://schemas.openxmlformats.org/officeDocument/2006/relationships" xmlns:m="http://schemas.openxmlformats.org/officeDocument/2006/math" xmlns:v="urn:schemas-microsoft-com:vml" xmlns:wp14="http://schemas.microsoft.com/office/word/2010/wordprocessingDrawing" xmlns:wp="http://schemas.openxmlformats.org/drawingml/2006/wordprocessingDrawing" xmlns:w10="urn:schemas-microsoft-com:office:word" xmlns:w="http://schemas.openxmlformats.org/wordprocessingml/2006/main" xmlns:w14="http://schemas.microsoft.com/office/word/2010/wordml" xmlns:w15="http://schemas.microsoft.com/office/word/2012/wordml" xmlns:w16cex="http://schemas.microsoft.com/office/word/2018/wordml/cex" xmlns:w16cid="http://schemas.microsoft.com/office/word/2016/wordml/cid" xmlns:w16="http://schemas.microsoft.com/office/word/2018/wordml" xmlns:w16du="http://schemas.microsoft.com/office/word/2023/wordml/word16du" xmlns:w16sdtdh="http://schemas.microsoft.com/office/word/2020/wordml/sdtdatahash" xmlns:w16sdtfl="http://schemas.microsoft.com/office/word/2024/wordml/sdtformatlock" xmlns:w16se="http://schemas.microsoft.com/office/word/2015/wordml/symex" xmlns:wpg="http://schemas.microsoft.com/office/word/2010/wordprocessingGroup" xmlns:wpi="http://schemas.microsoft.com/office/word/2010/wordprocessingInk" xmlns:wne="http://schemas.microsoft.com/office/word/2006/wordml" xmlns:wps="http://schemas.microsoft.com/office/word/2010/wordprocessingShape" mc:Ignorable="w14 w15 w16se w16cid w16 w16cex w16sdtdh w16sdtfl w16du wp14">
   <w:p>
     <w:pPr>
       <w:pStyle w:val="Footer"/>
@@ -2315,7 +2313,7 @@
 </file>
 
 <file path=word/footer2.xml><?xml version="1.0" encoding="utf-8"?>
-<w:ftr xmlns:wpc="http://schemas.microsoft.com/office/word/2010/wordprocessingCanvas" xmlns:mc="http://schemas.openxmlformats.org/markup-compatibility/2006" xmlns:o="urn:schemas-microsoft-com:office:office" xmlns:r="http://schemas.openxmlformats.org/officeDocument/2006/relationships" xmlns:m="http://schemas.openxmlformats.org/officeDocument/2006/math" xmlns:v="urn:schemas-microsoft-com:vml" xmlns:wp14="http://schemas.microsoft.com/office/word/2010/wordprocessingDrawing" xmlns:wp="http://schemas.openxmlformats.org/drawingml/2006/wordprocessingDrawing" xmlns:w10="urn:schemas-microsoft-com:office:word" xmlns:w="http://schemas.openxmlformats.org/wordprocessingml/2006/main" xmlns:w14="http://schemas.microsoft.com/office/word/2010/wordml" xmlns:w15="http://schemas.microsoft.com/office/word/2012/wordml" xmlns:wpg="http://schemas.microsoft.com/office/word/2010/wordprocessingGroup" xmlns:wpi="http://schemas.microsoft.com/office/word/2010/wordprocessingInk" xmlns:wne="http://schemas.microsoft.com/office/word/2006/wordml" xmlns:wps="http://schemas.microsoft.com/office/word/2010/wordprocessingShape" mc:Ignorable="w14 w15 wp14">
+<w:ftr xmlns:wpc="http://schemas.microsoft.com/office/word/2010/wordprocessingCanvas" xmlns:cx="http://schemas.microsoft.com/office/drawing/2014/chartex" xmlns:cx1="http://schemas.microsoft.com/office/drawing/2015/9/8/chartex" xmlns:cx2="http://schemas.microsoft.com/office/drawing/2015/10/21/chartex" xmlns:cx3="http://schemas.microsoft.com/office/drawing/2016/5/9/chartex" xmlns:cx4="http://schemas.microsoft.com/office/drawing/2016/5/10/chartex" xmlns:cx5="http://schemas.microsoft.com/office/drawing/2016/5/11/chartex" xmlns:cx6="http://schemas.microsoft.com/office/drawing/2016/5/12/chartex" xmlns:cx7="http://schemas.microsoft.com/office/drawing/2016/5/13/chartex" xmlns:cx8="http://schemas.microsoft.com/office/drawing/2016/5/14/chartex" xmlns:mc="http://schemas.openxmlformats.org/markup-compatibility/2006" xmlns:aink="http://schemas.microsoft.com/office/drawing/2016/ink" xmlns:am3d="http://schemas.microsoft.com/office/drawing/2017/model3d" xmlns:o="urn:schemas-microsoft-com:office:office" xmlns:oel="http://schemas.microsoft.com/office/2019/extlst" xmlns:r="http://schemas.openxmlformats.org/officeDocument/2006/relationships" xmlns:m="http://schemas.openxmlformats.org/officeDocument/2006/math" xmlns:v="urn:schemas-microsoft-com:vml" xmlns:wp14="http://schemas.microsoft.com/office/word/2010/wordprocessingDrawing" xmlns:wp="http://schemas.openxmlformats.org/drawingml/2006/wordprocessingDrawing" xmlns:w10="urn:schemas-microsoft-com:office:word" xmlns:w="http://schemas.openxmlformats.org/wordprocessingml/2006/main" xmlns:w14="http://schemas.microsoft.com/office/word/2010/wordml" xmlns:w15="http://schemas.microsoft.com/office/word/2012/wordml" xmlns:w16cex="http://schemas.microsoft.com/office/word/2018/wordml/cex" xmlns:w16cid="http://schemas.microsoft.com/office/word/2016/wordml/cid" xmlns:w16="http://schemas.microsoft.com/office/word/2018/wordml" xmlns:w16du="http://schemas.microsoft.com/office/word/2023/wordml/word16du" xmlns:w16sdtdh="http://schemas.microsoft.com/office/word/2020/wordml/sdtdatahash" xmlns:w16sdtfl="http://schemas.microsoft.com/office/word/2024/wordml/sdtformatlock" xmlns:w16se="http://schemas.microsoft.com/office/word/2015/wordml/symex" xmlns:wpg="http://schemas.microsoft.com/office/word/2010/wordprocessingGroup" xmlns:wpi="http://schemas.microsoft.com/office/word/2010/wordprocessingInk" xmlns:wne="http://schemas.microsoft.com/office/word/2006/wordml" xmlns:wps="http://schemas.microsoft.com/office/word/2010/wordprocessingShape" mc:Ignorable="w14 w15 w16se w16cid w16 w16cex w16sdtdh w16sdtfl w16du wp14">
   <w:p>
     <w:pPr>
       <w:pStyle w:val="Footer"/>
@@ -2325,25 +2323,25 @@
 </file>
 
 <file path=word/footer3.xml><?xml version="1.0" encoding="utf-8"?>
-<w:ftr xmlns:wpc="http://schemas.microsoft.com/office/word/2010/wordprocessingCanvas" xmlns:mc="http://schemas.openxmlformats.org/markup-compatibility/2006" xmlns:o="urn:schemas-microsoft-com:office:office" xmlns:r="http://schemas.openxmlformats.org/officeDocument/2006/relationships" xmlns:m="http://schemas.openxmlformats.org/officeDocument/2006/math" xmlns:v="urn:schemas-microsoft-com:vml" xmlns:wp14="http://schemas.microsoft.com/office/word/2010/wordprocessingDrawing" xmlns:wp="http://schemas.openxmlformats.org/drawingml/2006/wordprocessingDrawing" xmlns:w10="urn:schemas-microsoft-com:office:word" xmlns:w="http://schemas.openxmlformats.org/wordprocessingml/2006/main" xmlns:w14="http://schemas.microsoft.com/office/word/2010/wordml" xmlns:w15="http://schemas.microsoft.com/office/word/2012/wordml" xmlns:wpg="http://schemas.microsoft.com/office/word/2010/wordprocessingGroup" xmlns:wpi="http://schemas.microsoft.com/office/word/2010/wordprocessingInk" xmlns:wne="http://schemas.microsoft.com/office/word/2006/wordml" xmlns:wps="http://schemas.microsoft.com/office/word/2010/wordprocessingShape" mc:Ignorable="w14 w15 wp14">
+<w:ftr xmlns:wpc="http://schemas.microsoft.com/office/word/2010/wordprocessingCanvas" xmlns:cx="http://schemas.microsoft.com/office/drawing/2014/chartex" xmlns:cx1="http://schemas.microsoft.com/office/drawing/2015/9/8/chartex" xmlns:cx2="http://schemas.microsoft.com/office/drawing/2015/10/21/chartex" xmlns:cx3="http://schemas.microsoft.com/office/drawing/2016/5/9/chartex" xmlns:cx4="http://schemas.microsoft.com/office/drawing/2016/5/10/chartex" xmlns:cx5="http://schemas.microsoft.com/office/drawing/2016/5/11/chartex" xmlns:cx6="http://schemas.microsoft.com/office/drawing/2016/5/12/chartex" xmlns:cx7="http://schemas.microsoft.com/office/drawing/2016/5/13/chartex" xmlns:cx8="http://schemas.microsoft.com/office/drawing/2016/5/14/chartex" xmlns:mc="http://schemas.openxmlformats.org/markup-compatibility/2006" xmlns:aink="http://schemas.microsoft.com/office/drawing/2016/ink" xmlns:am3d="http://schemas.microsoft.com/office/drawing/2017/model3d" xmlns:o="urn:schemas-microsoft-com:office:office" xmlns:oel="http://schemas.microsoft.com/office/2019/extlst" xmlns:r="http://schemas.openxmlformats.org/officeDocument/2006/relationships" xmlns:m="http://schemas.openxmlformats.org/officeDocument/2006/math" xmlns:v="urn:schemas-microsoft-com:vml" xmlns:wp14="http://schemas.microsoft.com/office/word/2010/wordprocessingDrawing" xmlns:wp="http://schemas.openxmlformats.org/drawingml/2006/wordprocessingDrawing" xmlns:w10="urn:schemas-microsoft-com:office:word" xmlns:w="http://schemas.openxmlformats.org/wordprocessingml/2006/main" xmlns:w14="http://schemas.microsoft.com/office/word/2010/wordml" xmlns:w15="http://schemas.microsoft.com/office/word/2012/wordml" xmlns:w16cex="http://schemas.microsoft.com/office/word/2018/wordml/cex" xmlns:w16cid="http://schemas.microsoft.com/office/word/2016/wordml/cid" xmlns:w16="http://schemas.microsoft.com/office/word/2018/wordml" xmlns:w16du="http://schemas.microsoft.com/office/word/2023/wordml/word16du" xmlns:w16sdtdh="http://schemas.microsoft.com/office/word/2020/wordml/sdtdatahash" xmlns:w16sdtfl="http://schemas.microsoft.com/office/word/2024/wordml/sdtformatlock" xmlns:w16se="http://schemas.microsoft.com/office/word/2015/wordml/symex" xmlns:wpg="http://schemas.microsoft.com/office/word/2010/wordprocessingGroup" xmlns:wpi="http://schemas.microsoft.com/office/word/2010/wordprocessingInk" xmlns:wne="http://schemas.microsoft.com/office/word/2006/wordml" xmlns:wps="http://schemas.microsoft.com/office/word/2010/wordprocessingShape" mc:Ignorable="w14 w15 w16se w16cid w16 w16cex w16sdtdh w16sdtfl w16du wp14">
   <w:p/>
 </w:ftr>
 </file>
 
 <file path=word/footer4.xml><?xml version="1.0" encoding="utf-8"?>
-<w:ftr xmlns:wpc="http://schemas.microsoft.com/office/word/2010/wordprocessingCanvas" xmlns:mc="http://schemas.openxmlformats.org/markup-compatibility/2006" xmlns:o="urn:schemas-microsoft-com:office:office" xmlns:r="http://schemas.openxmlformats.org/officeDocument/2006/relationships" xmlns:m="http://schemas.openxmlformats.org/officeDocument/2006/math" xmlns:v="urn:schemas-microsoft-com:vml" xmlns:wp14="http://schemas.microsoft.com/office/word/2010/wordprocessingDrawing" xmlns:wp="http://schemas.openxmlformats.org/drawingml/2006/wordprocessingDrawing" xmlns:w10="urn:schemas-microsoft-com:office:word" xmlns:w="http://schemas.openxmlformats.org/wordprocessingml/2006/main" xmlns:w14="http://schemas.microsoft.com/office/word/2010/wordml" xmlns:w15="http://schemas.microsoft.com/office/word/2012/wordml" xmlns:wpg="http://schemas.microsoft.com/office/word/2010/wordprocessingGroup" xmlns:wpi="http://schemas.microsoft.com/office/word/2010/wordprocessingInk" xmlns:wne="http://schemas.microsoft.com/office/word/2006/wordml" xmlns:wps="http://schemas.microsoft.com/office/word/2010/wordprocessingShape" mc:Ignorable="w14 w15 wp14">
+<w:ftr xmlns:wpc="http://schemas.microsoft.com/office/word/2010/wordprocessingCanvas" xmlns:cx="http://schemas.microsoft.com/office/drawing/2014/chartex" xmlns:cx1="http://schemas.microsoft.com/office/drawing/2015/9/8/chartex" xmlns:cx2="http://schemas.microsoft.com/office/drawing/2015/10/21/chartex" xmlns:cx3="http://schemas.microsoft.com/office/drawing/2016/5/9/chartex" xmlns:cx4="http://schemas.microsoft.com/office/drawing/2016/5/10/chartex" xmlns:cx5="http://schemas.microsoft.com/office/drawing/2016/5/11/chartex" xmlns:cx6="http://schemas.microsoft.com/office/drawing/2016/5/12/chartex" xmlns:cx7="http://schemas.microsoft.com/office/drawing/2016/5/13/chartex" xmlns:cx8="http://schemas.microsoft.com/office/drawing/2016/5/14/chartex" xmlns:mc="http://schemas.openxmlformats.org/markup-compatibility/2006" xmlns:aink="http://schemas.microsoft.com/office/drawing/2016/ink" xmlns:am3d="http://schemas.microsoft.com/office/drawing/2017/model3d" xmlns:o="urn:schemas-microsoft-com:office:office" xmlns:oel="http://schemas.microsoft.com/office/2019/extlst" xmlns:r="http://schemas.openxmlformats.org/officeDocument/2006/relationships" xmlns:m="http://schemas.openxmlformats.org/officeDocument/2006/math" xmlns:v="urn:schemas-microsoft-com:vml" xmlns:wp14="http://schemas.microsoft.com/office/word/2010/wordprocessingDrawing" xmlns:wp="http://schemas.openxmlformats.org/drawingml/2006/wordprocessingDrawing" xmlns:w10="urn:schemas-microsoft-com:office:word" xmlns:w="http://schemas.openxmlformats.org/wordprocessingml/2006/main" xmlns:w14="http://schemas.microsoft.com/office/word/2010/wordml" xmlns:w15="http://schemas.microsoft.com/office/word/2012/wordml" xmlns:w16cex="http://schemas.microsoft.com/office/word/2018/wordml/cex" xmlns:w16cid="http://schemas.microsoft.com/office/word/2016/wordml/cid" xmlns:w16="http://schemas.microsoft.com/office/word/2018/wordml" xmlns:w16du="http://schemas.microsoft.com/office/word/2023/wordml/word16du" xmlns:w16sdtdh="http://schemas.microsoft.com/office/word/2020/wordml/sdtdatahash" xmlns:w16sdtfl="http://schemas.microsoft.com/office/word/2024/wordml/sdtformatlock" xmlns:w16se="http://schemas.microsoft.com/office/word/2015/wordml/symex" xmlns:wpg="http://schemas.microsoft.com/office/word/2010/wordprocessingGroup" xmlns:wpi="http://schemas.microsoft.com/office/word/2010/wordprocessingInk" xmlns:wne="http://schemas.microsoft.com/office/word/2006/wordml" xmlns:wps="http://schemas.microsoft.com/office/word/2010/wordprocessingShape" mc:Ignorable="w14 w15 w16se w16cid w16 w16cex w16sdtdh w16sdtfl w16du wp14">
   <w:p/>
 </w:ftr>
 </file>
 
 <file path=word/footer5.xml><?xml version="1.0" encoding="utf-8"?>
-<w:ftr xmlns:wpc="http://schemas.microsoft.com/office/word/2010/wordprocessingCanvas" xmlns:mc="http://schemas.openxmlformats.org/markup-compatibility/2006" xmlns:o="urn:schemas-microsoft-com:office:office" xmlns:r="http://schemas.openxmlformats.org/officeDocument/2006/relationships" xmlns:m="http://schemas.openxmlformats.org/officeDocument/2006/math" xmlns:v="urn:schemas-microsoft-com:vml" xmlns:wp14="http://schemas.microsoft.com/office/word/2010/wordprocessingDrawing" xmlns:wp="http://schemas.openxmlformats.org/drawingml/2006/wordprocessingDrawing" xmlns:w10="urn:schemas-microsoft-com:office:word" xmlns:w="http://schemas.openxmlformats.org/wordprocessingml/2006/main" xmlns:w14="http://schemas.microsoft.com/office/word/2010/wordml" xmlns:w15="http://schemas.microsoft.com/office/word/2012/wordml" xmlns:wpg="http://schemas.microsoft.com/office/word/2010/wordprocessingGroup" xmlns:wpi="http://schemas.microsoft.com/office/word/2010/wordprocessingInk" xmlns:wne="http://schemas.microsoft.com/office/word/2006/wordml" xmlns:wps="http://schemas.microsoft.com/office/word/2010/wordprocessingShape" mc:Ignorable="w14 w15 wp14">
+<w:ftr xmlns:wpc="http://schemas.microsoft.com/office/word/2010/wordprocessingCanvas" xmlns:cx="http://schemas.microsoft.com/office/drawing/2014/chartex" xmlns:cx1="http://schemas.microsoft.com/office/drawing/2015/9/8/chartex" xmlns:cx2="http://schemas.microsoft.com/office/drawing/2015/10/21/chartex" xmlns:cx3="http://schemas.microsoft.com/office/drawing/2016/5/9/chartex" xmlns:cx4="http://schemas.microsoft.com/office/drawing/2016/5/10/chartex" xmlns:cx5="http://schemas.microsoft.com/office/drawing/2016/5/11/chartex" xmlns:cx6="http://schemas.microsoft.com/office/drawing/2016/5/12/chartex" xmlns:cx7="http://schemas.microsoft.com/office/drawing/2016/5/13/chartex" xmlns:cx8="http://schemas.microsoft.com/office/drawing/2016/5/14/chartex" xmlns:mc="http://schemas.openxmlformats.org/markup-compatibility/2006" xmlns:aink="http://schemas.microsoft.com/office/drawing/2016/ink" xmlns:am3d="http://schemas.microsoft.com/office/drawing/2017/model3d" xmlns:o="urn:schemas-microsoft-com:office:office" xmlns:oel="http://schemas.microsoft.com/office/2019/extlst" xmlns:r="http://schemas.openxmlformats.org/officeDocument/2006/relationships" xmlns:m="http://schemas.openxmlformats.org/officeDocument/2006/math" xmlns:v="urn:schemas-microsoft-com:vml" xmlns:wp14="http://schemas.microsoft.com/office/word/2010/wordprocessingDrawing" xmlns:wp="http://schemas.openxmlformats.org/drawingml/2006/wordprocessingDrawing" xmlns:w10="urn:schemas-microsoft-com:office:word" xmlns:w="http://schemas.openxmlformats.org/wordprocessingml/2006/main" xmlns:w14="http://schemas.microsoft.com/office/word/2010/wordml" xmlns:w15="http://schemas.microsoft.com/office/word/2012/wordml" xmlns:w16cex="http://schemas.microsoft.com/office/word/2018/wordml/cex" xmlns:w16cid="http://schemas.microsoft.com/office/word/2016/wordml/cid" xmlns:w16="http://schemas.microsoft.com/office/word/2018/wordml" xmlns:w16du="http://schemas.microsoft.com/office/word/2023/wordml/word16du" xmlns:w16sdtdh="http://schemas.microsoft.com/office/word/2020/wordml/sdtdatahash" xmlns:w16sdtfl="http://schemas.microsoft.com/office/word/2024/wordml/sdtformatlock" xmlns:w16se="http://schemas.microsoft.com/office/word/2015/wordml/symex" xmlns:wpg="http://schemas.microsoft.com/office/word/2010/wordprocessingGroup" xmlns:wpi="http://schemas.microsoft.com/office/word/2010/wordprocessingInk" xmlns:wne="http://schemas.microsoft.com/office/word/2006/wordml" xmlns:wps="http://schemas.microsoft.com/office/word/2010/wordprocessingShape" mc:Ignorable="w14 w15 w16se w16cid w16 w16cex w16sdtdh w16sdtfl w16du wp14">
   <w:p/>
 </w:ftr>
 </file>
 
 <file path=word/footnotes.xml><?xml version="1.0" encoding="utf-8"?>
-<w:footnotes xmlns:wpc="http://schemas.microsoft.com/office/word/2010/wordprocessingCanvas" xmlns:mc="http://schemas.openxmlformats.org/markup-compatibility/2006" xmlns:o="urn:schemas-microsoft-com:office:office" xmlns:r="http://schemas.openxmlformats.org/officeDocument/2006/relationships" xmlns:m="http://schemas.openxmlformats.org/officeDocument/2006/math" xmlns:v="urn:schemas-microsoft-com:vml" xmlns:wp14="http://schemas.microsoft.com/office/word/2010/wordprocessingDrawing" xmlns:wp="http://schemas.openxmlformats.org/drawingml/2006/wordprocessingDrawing" xmlns:w10="urn:schemas-microsoft-com:office:word" xmlns:w="http://schemas.openxmlformats.org/wordprocessingml/2006/main" xmlns:w14="http://schemas.microsoft.com/office/word/2010/wordml" xmlns:w15="http://schemas.microsoft.com/office/word/2012/wordml" xmlns:wpg="http://schemas.microsoft.com/office/word/2010/wordprocessingGroup" xmlns:wpi="http://schemas.microsoft.com/office/word/2010/wordprocessingInk" xmlns:wne="http://schemas.microsoft.com/office/word/2006/wordml" xmlns:wps="http://schemas.microsoft.com/office/word/2010/wordprocessingShape" mc:Ignorable="w14 w15 wp14">
+<w:footnotes xmlns:wpc="http://schemas.microsoft.com/office/word/2010/wordprocessingCanvas" xmlns:cx="http://schemas.microsoft.com/office/drawing/2014/chartex" xmlns:cx1="http://schemas.microsoft.com/office/drawing/2015/9/8/chartex" xmlns:cx2="http://schemas.microsoft.com/office/drawing/2015/10/21/chartex" xmlns:cx3="http://schemas.microsoft.com/office/drawing/2016/5/9/chartex" xmlns:cx4="http://schemas.microsoft.com/office/drawing/2016/5/10/chartex" xmlns:cx5="http://schemas.microsoft.com/office/drawing/2016/5/11/chartex" xmlns:cx6="http://schemas.microsoft.com/office/drawing/2016/5/12/chartex" xmlns:cx7="http://schemas.microsoft.com/office/drawing/2016/5/13/chartex" xmlns:cx8="http://schemas.microsoft.com/office/drawing/2016/5/14/chartex" xmlns:mc="http://schemas.openxmlformats.org/markup-compatibility/2006" xmlns:aink="http://schemas.microsoft.com/office/drawing/2016/ink" xmlns:am3d="http://schemas.microsoft.com/office/drawing/2017/model3d" xmlns:o="urn:schemas-microsoft-com:office:office" xmlns:oel="http://schemas.microsoft.com/office/2019/extlst" xmlns:r="http://schemas.openxmlformats.org/officeDocument/2006/relationships" xmlns:m="http://schemas.openxmlformats.org/officeDocument/2006/math" xmlns:v="urn:schemas-microsoft-com:vml" xmlns:wp14="http://schemas.microsoft.com/office/word/2010/wordprocessingDrawing" xmlns:wp="http://schemas.openxmlformats.org/drawingml/2006/wordprocessingDrawing" xmlns:w10="urn:schemas-microsoft-com:office:word" xmlns:w="http://schemas.openxmlformats.org/wordprocessingml/2006/main" xmlns:w14="http://schemas.microsoft.com/office/word/2010/wordml" xmlns:w15="http://schemas.microsoft.com/office/word/2012/wordml" xmlns:w16cex="http://schemas.microsoft.com/office/word/2018/wordml/cex" xmlns:w16cid="http://schemas.microsoft.com/office/word/2016/wordml/cid" xmlns:w16="http://schemas.microsoft.com/office/word/2018/wordml" xmlns:w16du="http://schemas.microsoft.com/office/word/2023/wordml/word16du" xmlns:w16sdtdh="http://schemas.microsoft.com/office/word/2020/wordml/sdtdatahash" xmlns:w16sdtfl="http://schemas.microsoft.com/office/word/2024/wordml/sdtformatlock" xmlns:w16se="http://schemas.microsoft.com/office/word/2015/wordml/symex" xmlns:wpg="http://schemas.microsoft.com/office/word/2010/wordprocessingGroup" xmlns:wpi="http://schemas.microsoft.com/office/word/2010/wordprocessingInk" xmlns:wne="http://schemas.microsoft.com/office/word/2006/wordml" xmlns:wps="http://schemas.microsoft.com/office/word/2010/wordprocessingShape" mc:Ignorable="w14 w15 w16se w16cid w16 w16cex w16sdtdh w16sdtfl w16du wp14">
   <w:footnote w:type="separator" w:id="-1">
     <w:p>
       <w:r>
@@ -2362,7 +2360,7 @@
 </file>
 
 <file path=word/header1.xml><?xml version="1.0" encoding="utf-8"?>
-<w:hdr xmlns:wpc="http://schemas.microsoft.com/office/word/2010/wordprocessingCanvas" xmlns:mc="http://schemas.openxmlformats.org/markup-compatibility/2006" xmlns:o="urn:schemas-microsoft-com:office:office" xmlns:r="http://schemas.openxmlformats.org/officeDocument/2006/relationships" xmlns:m="http://schemas.openxmlformats.org/officeDocument/2006/math" xmlns:v="urn:schemas-microsoft-com:vml" xmlns:wp14="http://schemas.microsoft.com/office/word/2010/wordprocessingDrawing" xmlns:wp="http://schemas.openxmlformats.org/drawingml/2006/wordprocessingDrawing" xmlns:w10="urn:schemas-microsoft-com:office:word" xmlns:w="http://schemas.openxmlformats.org/wordprocessingml/2006/main" xmlns:w14="http://schemas.microsoft.com/office/word/2010/wordml" xmlns:w15="http://schemas.microsoft.com/office/word/2012/wordml" xmlns:wpg="http://schemas.microsoft.com/office/word/2010/wordprocessingGroup" xmlns:wpi="http://schemas.microsoft.com/office/word/2010/wordprocessingInk" xmlns:wne="http://schemas.microsoft.com/office/word/2006/wordml" xmlns:wps="http://schemas.microsoft.com/office/word/2010/wordprocessingShape" mc:Ignorable="w14 w15 wp14">
+<w:hdr xmlns:wpc="http://schemas.microsoft.com/office/word/2010/wordprocessingCanvas" xmlns:cx="http://schemas.microsoft.com/office/drawing/2014/chartex" xmlns:cx1="http://schemas.microsoft.com/office/drawing/2015/9/8/chartex" xmlns:cx2="http://schemas.microsoft.com/office/drawing/2015/10/21/chartex" xmlns:cx3="http://schemas.microsoft.com/office/drawing/2016/5/9/chartex" xmlns:cx4="http://schemas.microsoft.com/office/drawing/2016/5/10/chartex" xmlns:cx5="http://schemas.microsoft.com/office/drawing/2016/5/11/chartex" xmlns:cx6="http://schemas.microsoft.com/office/drawing/2016/5/12/chartex" xmlns:cx7="http://schemas.microsoft.com/office/drawing/2016/5/13/chartex" xmlns:cx8="http://schemas.microsoft.com/office/drawing/2016/5/14/chartex" xmlns:mc="http://schemas.openxmlformats.org/markup-compatibility/2006" xmlns:aink="http://schemas.microsoft.com/office/drawing/2016/ink" xmlns:am3d="http://schemas.microsoft.com/office/drawing/2017/model3d" xmlns:o="urn:schemas-microsoft-com:office:office" xmlns:oel="http://schemas.microsoft.com/office/2019/extlst" xmlns:r="http://schemas.openxmlformats.org/officeDocument/2006/relationships" xmlns:m="http://schemas.openxmlformats.org/officeDocument/2006/math" xmlns:v="urn:schemas-microsoft-com:vml" xmlns:wp14="http://schemas.microsoft.com/office/word/2010/wordprocessingDrawing" xmlns:wp="http://schemas.openxmlformats.org/drawingml/2006/wordprocessingDrawing" xmlns:w10="urn:schemas-microsoft-com:office:word" xmlns:w="http://schemas.openxmlformats.org/wordprocessingml/2006/main" xmlns:w14="http://schemas.microsoft.com/office/word/2010/wordml" xmlns:w15="http://schemas.microsoft.com/office/word/2012/wordml" xmlns:w16cex="http://schemas.microsoft.com/office/word/2018/wordml/cex" xmlns:w16cid="http://schemas.microsoft.com/office/word/2016/wordml/cid" xmlns:w16="http://schemas.microsoft.com/office/word/2018/wordml" xmlns:w16du="http://schemas.microsoft.com/office/word/2023/wordml/word16du" xmlns:w16sdtdh="http://schemas.microsoft.com/office/word/2020/wordml/sdtdatahash" xmlns:w16sdtfl="http://schemas.microsoft.com/office/word/2024/wordml/sdtformatlock" xmlns:w16se="http://schemas.microsoft.com/office/word/2015/wordml/symex" xmlns:wpg="http://schemas.microsoft.com/office/word/2010/wordprocessingGroup" xmlns:wpi="http://schemas.microsoft.com/office/word/2010/wordprocessingInk" xmlns:wne="http://schemas.microsoft.com/office/word/2006/wordml" xmlns:wps="http://schemas.microsoft.com/office/word/2010/wordprocessingShape" mc:Ignorable="w14 w15 w16se w16cid w16 w16cex w16sdtdh w16sdtfl w16du wp14">
   <w:p>
     <w:pPr>
       <w:pStyle w:val="Header"/>
@@ -2372,7 +2370,7 @@
 </file>
 
 <file path=word/header2.xml><?xml version="1.0" encoding="utf-8"?>
-<w:hdr xmlns:wpc="http://schemas.microsoft.com/office/word/2010/wordprocessingCanvas" xmlns:mc="http://schemas.openxmlformats.org/markup-compatibility/2006" xmlns:o="urn:schemas-microsoft-com:office:office" xmlns:r="http://schemas.openxmlformats.org/officeDocument/2006/relationships" xmlns:m="http://schemas.openxmlformats.org/officeDocument/2006/math" xmlns:v="urn:schemas-microsoft-com:vml" xmlns:wp14="http://schemas.microsoft.com/office/word/2010/wordprocessingDrawing" xmlns:wp="http://schemas.openxmlformats.org/drawingml/2006/wordprocessingDrawing" xmlns:w10="urn:schemas-microsoft-com:office:word" xmlns:w="http://schemas.openxmlformats.org/wordprocessingml/2006/main" xmlns:w14="http://schemas.microsoft.com/office/word/2010/wordml" xmlns:w15="http://schemas.microsoft.com/office/word/2012/wordml" xmlns:wpg="http://schemas.microsoft.com/office/word/2010/wordprocessingGroup" xmlns:wpi="http://schemas.microsoft.com/office/word/2010/wordprocessingInk" xmlns:wne="http://schemas.microsoft.com/office/word/2006/wordml" xmlns:wps="http://schemas.microsoft.com/office/word/2010/wordprocessingShape" mc:Ignorable="w14 w15 wp14">
+<w:hdr xmlns:wpc="http://schemas.microsoft.com/office/word/2010/wordprocessingCanvas" xmlns:cx="http://schemas.microsoft.com/office/drawing/2014/chartex" xmlns:cx1="http://schemas.microsoft.com/office/drawing/2015/9/8/chartex" xmlns:cx2="http://schemas.microsoft.com/office/drawing/2015/10/21/chartex" xmlns:cx3="http://schemas.microsoft.com/office/drawing/2016/5/9/chartex" xmlns:cx4="http://schemas.microsoft.com/office/drawing/2016/5/10/chartex" xmlns:cx5="http://schemas.microsoft.com/office/drawing/2016/5/11/chartex" xmlns:cx6="http://schemas.microsoft.com/office/drawing/2016/5/12/chartex" xmlns:cx7="http://schemas.microsoft.com/office/drawing/2016/5/13/chartex" xmlns:cx8="http://schemas.microsoft.com/office/drawing/2016/5/14/chartex" xmlns:mc="http://schemas.openxmlformats.org/markup-compatibility/2006" xmlns:aink="http://schemas.microsoft.com/office/drawing/2016/ink" xmlns:am3d="http://schemas.microsoft.com/office/drawing/2017/model3d" xmlns:o="urn:schemas-microsoft-com:office:office" xmlns:oel="http://schemas.microsoft.com/office/2019/extlst" xmlns:r="http://schemas.openxmlformats.org/officeDocument/2006/relationships" xmlns:m="http://schemas.openxmlformats.org/officeDocument/2006/math" xmlns:v="urn:schemas-microsoft-com:vml" xmlns:wp14="http://schemas.microsoft.com/office/word/2010/wordprocessingDrawing" xmlns:wp="http://schemas.openxmlformats.org/drawingml/2006/wordprocessingDrawing" xmlns:w10="urn:schemas-microsoft-com:office:word" xmlns:w="http://schemas.openxmlformats.org/wordprocessingml/2006/main" xmlns:w14="http://schemas.microsoft.com/office/word/2010/wordml" xmlns:w15="http://schemas.microsoft.com/office/word/2012/wordml" xmlns:w16cex="http://schemas.microsoft.com/office/word/2018/wordml/cex" xmlns:w16cid="http://schemas.microsoft.com/office/word/2016/wordml/cid" xmlns:w16="http://schemas.microsoft.com/office/word/2018/wordml" xmlns:w16du="http://schemas.microsoft.com/office/word/2023/wordml/word16du" xmlns:w16sdtdh="http://schemas.microsoft.com/office/word/2020/wordml/sdtdatahash" xmlns:w16sdtfl="http://schemas.microsoft.com/office/word/2024/wordml/sdtformatlock" xmlns:w16se="http://schemas.microsoft.com/office/word/2015/wordml/symex" xmlns:wpg="http://schemas.microsoft.com/office/word/2010/wordprocessingGroup" xmlns:wpi="http://schemas.microsoft.com/office/word/2010/wordprocessingInk" xmlns:wne="http://schemas.microsoft.com/office/word/2006/wordml" xmlns:wps="http://schemas.microsoft.com/office/word/2010/wordprocessingShape" mc:Ignorable="w14 w15 w16se w16cid w16 w16cex w16sdtdh w16sdtfl w16du wp14">
   <w:p>
     <w:pPr>
       <w:pStyle w:val="Header"/>
@@ -2382,26 +2380,26 @@
 </file>
 
 <file path=word/header3.xml><?xml version="1.0" encoding="utf-8"?>
-<w:hdr xmlns:wpc="http://schemas.microsoft.com/office/word/2010/wordprocessingCanvas" xmlns:mc="http://schemas.openxmlformats.org/markup-compatibility/2006" xmlns:o="urn:schemas-microsoft-com:office:office" xmlns:r="http://schemas.openxmlformats.org/officeDocument/2006/relationships" xmlns:m="http://schemas.openxmlformats.org/officeDocument/2006/math" xmlns:v="urn:schemas-microsoft-com:vml" xmlns:wp14="http://schemas.microsoft.com/office/word/2010/wordprocessingDrawing" xmlns:wp="http://schemas.openxmlformats.org/drawingml/2006/wordprocessingDrawing" xmlns:w10="urn:schemas-microsoft-com:office:word" xmlns:w="http://schemas.openxmlformats.org/wordprocessingml/2006/main" xmlns:w14="http://schemas.microsoft.com/office/word/2010/wordml" xmlns:w15="http://schemas.microsoft.com/office/word/2012/wordml" xmlns:wpg="http://schemas.microsoft.com/office/word/2010/wordprocessingGroup" xmlns:wpi="http://schemas.microsoft.com/office/word/2010/wordprocessingInk" xmlns:wne="http://schemas.microsoft.com/office/word/2006/wordml" xmlns:wps="http://schemas.microsoft.com/office/word/2010/wordprocessingShape" mc:Ignorable="w14 w15 wp14">
+<w:hdr xmlns:wpc="http://schemas.microsoft.com/office/word/2010/wordprocessingCanvas" xmlns:cx="http://schemas.microsoft.com/office/drawing/2014/chartex" xmlns:cx1="http://schemas.microsoft.com/office/drawing/2015/9/8/chartex" xmlns:cx2="http://schemas.microsoft.com/office/drawing/2015/10/21/chartex" xmlns:cx3="http://schemas.microsoft.com/office/drawing/2016/5/9/chartex" xmlns:cx4="http://schemas.microsoft.com/office/drawing/2016/5/10/chartex" xmlns:cx5="http://schemas.microsoft.com/office/drawing/2016/5/11/chartex" xmlns:cx6="http://schemas.microsoft.com/office/drawing/2016/5/12/chartex" xmlns:cx7="http://schemas.microsoft.com/office/drawing/2016/5/13/chartex" xmlns:cx8="http://schemas.microsoft.com/office/drawing/2016/5/14/chartex" xmlns:mc="http://schemas.openxmlformats.org/markup-compatibility/2006" xmlns:aink="http://schemas.microsoft.com/office/drawing/2016/ink" xmlns:am3d="http://schemas.microsoft.com/office/drawing/2017/model3d" xmlns:o="urn:schemas-microsoft-com:office:office" xmlns:oel="http://schemas.microsoft.com/office/2019/extlst" xmlns:r="http://schemas.openxmlformats.org/officeDocument/2006/relationships" xmlns:m="http://schemas.openxmlformats.org/officeDocument/2006/math" xmlns:v="urn:schemas-microsoft-com:vml" xmlns:wp14="http://schemas.microsoft.com/office/word/2010/wordprocessingDrawing" xmlns:wp="http://schemas.openxmlformats.org/drawingml/2006/wordprocessingDrawing" xmlns:w10="urn:schemas-microsoft-com:office:word" xmlns:w="http://schemas.openxmlformats.org/wordprocessingml/2006/main" xmlns:w14="http://schemas.microsoft.com/office/word/2010/wordml" xmlns:w15="http://schemas.microsoft.com/office/word/2012/wordml" xmlns:w16cex="http://schemas.microsoft.com/office/word/2018/wordml/cex" xmlns:w16cid="http://schemas.microsoft.com/office/word/2016/wordml/cid" xmlns:w16="http://schemas.microsoft.com/office/word/2018/wordml" xmlns:w16du="http://schemas.microsoft.com/office/word/2023/wordml/word16du" xmlns:w16sdtdh="http://schemas.microsoft.com/office/word/2020/wordml/sdtdatahash" xmlns:w16sdtfl="http://schemas.microsoft.com/office/word/2024/wordml/sdtformatlock" xmlns:w16se="http://schemas.microsoft.com/office/word/2015/wordml/symex" xmlns:wpg="http://schemas.microsoft.com/office/word/2010/wordprocessingGroup" xmlns:wpi="http://schemas.microsoft.com/office/word/2010/wordprocessingInk" xmlns:wne="http://schemas.microsoft.com/office/word/2006/wordml" xmlns:wps="http://schemas.microsoft.com/office/word/2010/wordprocessingShape" mc:Ignorable="w14 w15 w16se w16cid w16 w16cex w16sdtdh w16sdtfl w16du wp14">
   <w:p/>
 </w:hdr>
 </file>
 
 <file path=word/header4.xml><?xml version="1.0" encoding="utf-8"?>
-<w:hdr xmlns:wpc="http://schemas.microsoft.com/office/word/2010/wordprocessingCanvas" xmlns:mc="http://schemas.openxmlformats.org/markup-compatibility/2006" xmlns:o="urn:schemas-microsoft-com:office:office" xmlns:r="http://schemas.openxmlformats.org/officeDocument/2006/relationships" xmlns:m="http://schemas.openxmlformats.org/officeDocument/2006/math" xmlns:v="urn:schemas-microsoft-com:vml" xmlns:wp14="http://schemas.microsoft.com/office/word/2010/wordprocessingDrawing" xmlns:wp="http://schemas.openxmlformats.org/drawingml/2006/wordprocessingDrawing" xmlns:w10="urn:schemas-microsoft-com:office:word" xmlns:w="http://schemas.openxmlformats.org/wordprocessingml/2006/main" xmlns:w14="http://schemas.microsoft.com/office/word/2010/wordml" xmlns:w15="http://schemas.microsoft.com/office/word/2012/wordml" xmlns:wpg="http://schemas.microsoft.com/office/word/2010/wordprocessingGroup" xmlns:wpi="http://schemas.microsoft.com/office/word/2010/wordprocessingInk" xmlns:wne="http://schemas.microsoft.com/office/word/2006/wordml" xmlns:wps="http://schemas.microsoft.com/office/word/2010/wordprocessingShape" mc:Ignorable="w14 w15 wp14">
+<w:hdr xmlns:wpc="http://schemas.microsoft.com/office/word/2010/wordprocessingCanvas" xmlns:cx="http://schemas.microsoft.com/office/drawing/2014/chartex" xmlns:cx1="http://schemas.microsoft.com/office/drawing/2015/9/8/chartex" xmlns:cx2="http://schemas.microsoft.com/office/drawing/2015/10/21/chartex" xmlns:cx3="http://schemas.microsoft.com/office/drawing/2016/5/9/chartex" xmlns:cx4="http://schemas.microsoft.com/office/drawing/2016/5/10/chartex" xmlns:cx5="http://schemas.microsoft.com/office/drawing/2016/5/11/chartex" xmlns:cx6="http://schemas.microsoft.com/office/drawing/2016/5/12/chartex" xmlns:cx7="http://schemas.microsoft.com/office/drawing/2016/5/13/chartex" xmlns:cx8="http://schemas.microsoft.com/office/drawing/2016/5/14/chartex" xmlns:mc="http://schemas.openxmlformats.org/markup-compatibility/2006" xmlns:aink="http://schemas.microsoft.com/office/drawing/2016/ink" xmlns:am3d="http://schemas.microsoft.com/office/drawing/2017/model3d" xmlns:o="urn:schemas-microsoft-com:office:office" xmlns:oel="http://schemas.microsoft.com/office/2019/extlst" xmlns:r="http://schemas.openxmlformats.org/officeDocument/2006/relationships" xmlns:m="http://schemas.openxmlformats.org/officeDocument/2006/math" xmlns:v="urn:schemas-microsoft-com:vml" xmlns:wp14="http://schemas.microsoft.com/office/word/2010/wordprocessingDrawing" xmlns:wp="http://schemas.openxmlformats.org/drawingml/2006/wordprocessingDrawing" xmlns:w10="urn:schemas-microsoft-com:office:word" xmlns:w="http://schemas.openxmlformats.org/wordprocessingml/2006/main" xmlns:w14="http://schemas.microsoft.com/office/word/2010/wordml" xmlns:w15="http://schemas.microsoft.com/office/word/2012/wordml" xmlns:w16cex="http://schemas.microsoft.com/office/word/2018/wordml/cex" xmlns:w16cid="http://schemas.microsoft.com/office/word/2016/wordml/cid" xmlns:w16="http://schemas.microsoft.com/office/word/2018/wordml" xmlns:w16du="http://schemas.microsoft.com/office/word/2023/wordml/word16du" xmlns:w16sdtdh="http://schemas.microsoft.com/office/word/2020/wordml/sdtdatahash" xmlns:w16sdtfl="http://schemas.microsoft.com/office/word/2024/wordml/sdtformatlock" xmlns:w16se="http://schemas.microsoft.com/office/word/2015/wordml/symex" xmlns:wpg="http://schemas.microsoft.com/office/word/2010/wordprocessingGroup" xmlns:wpi="http://schemas.microsoft.com/office/word/2010/wordprocessingInk" xmlns:wne="http://schemas.microsoft.com/office/word/2006/wordml" xmlns:wps="http://schemas.microsoft.com/office/word/2010/wordprocessingShape" mc:Ignorable="w14 w15 w16se w16cid w16 w16cex w16sdtdh w16sdtfl w16du wp14">
   <w:p/>
 </w:hdr>
 </file>
 
 <file path=word/header5.xml><?xml version="1.0" encoding="utf-8"?>
-<w:hdr xmlns:wpc="http://schemas.microsoft.com/office/word/2010/wordprocessingCanvas" xmlns:mc="http://schemas.openxmlformats.org/markup-compatibility/2006" xmlns:o="urn:schemas-microsoft-com:office:office" xmlns:r="http://schemas.openxmlformats.org/officeDocument/2006/relationships" xmlns:m="http://schemas.openxmlformats.org/officeDocument/2006/math" xmlns:v="urn:schemas-microsoft-com:vml" xmlns:wp14="http://schemas.microsoft.com/office/word/2010/wordprocessingDrawing" xmlns:wp="http://schemas.openxmlformats.org/drawingml/2006/wordprocessingDrawing" xmlns:w10="urn:schemas-microsoft-com:office:word" xmlns:w="http://schemas.openxmlformats.org/wordprocessingml/2006/main" xmlns:w14="http://schemas.microsoft.com/office/word/2010/wordml" xmlns:w15="http://schemas.microsoft.com/office/word/2012/wordml" xmlns:wpg="http://schemas.microsoft.com/office/word/2010/wordprocessingGroup" xmlns:wpi="http://schemas.microsoft.com/office/word/2010/wordprocessingInk" xmlns:wne="http://schemas.microsoft.com/office/word/2006/wordml" xmlns:wps="http://schemas.microsoft.com/office/word/2010/wordprocessingShape" mc:Ignorable="w14 w15 wp14">
+<w:hdr xmlns:wpc="http://schemas.microsoft.com/office/word/2010/wordprocessingCanvas" xmlns:cx="http://schemas.microsoft.com/office/drawing/2014/chartex" xmlns:cx1="http://schemas.microsoft.com/office/drawing/2015/9/8/chartex" xmlns:cx2="http://schemas.microsoft.com/office/drawing/2015/10/21/chartex" xmlns:cx3="http://schemas.microsoft.com/office/drawing/2016/5/9/chartex" xmlns:cx4="http://schemas.microsoft.com/office/drawing/2016/5/10/chartex" xmlns:cx5="http://schemas.microsoft.com/office/drawing/2016/5/11/chartex" xmlns:cx6="http://schemas.microsoft.com/office/drawing/2016/5/12/chartex" xmlns:cx7="http://schemas.microsoft.com/office/drawing/2016/5/13/chartex" xmlns:cx8="http://schemas.microsoft.com/office/drawing/2016/5/14/chartex" xmlns:mc="http://schemas.openxmlformats.org/markup-compatibility/2006" xmlns:aink="http://schemas.microsoft.com/office/drawing/2016/ink" xmlns:am3d="http://schemas.microsoft.com/office/drawing/2017/model3d" xmlns:o="urn:schemas-microsoft-com:office:office" xmlns:oel="http://schemas.microsoft.com/office/2019/extlst" xmlns:r="http://schemas.openxmlformats.org/officeDocument/2006/relationships" xmlns:m="http://schemas.openxmlformats.org/officeDocument/2006/math" xmlns:v="urn:schemas-microsoft-com:vml" xmlns:wp14="http://schemas.microsoft.com/office/word/2010/wordprocessingDrawing" xmlns:wp="http://schemas.openxmlformats.org/drawingml/2006/wordprocessingDrawing" xmlns:w10="urn:schemas-microsoft-com:office:word" xmlns:w="http://schemas.openxmlformats.org/wordprocessingml/2006/main" xmlns:w14="http://schemas.microsoft.com/office/word/2010/wordml" xmlns:w15="http://schemas.microsoft.com/office/word/2012/wordml" xmlns:w16cex="http://schemas.microsoft.com/office/word/2018/wordml/cex" xmlns:w16cid="http://schemas.microsoft.com/office/word/2016/wordml/cid" xmlns:w16="http://schemas.microsoft.com/office/word/2018/wordml" xmlns:w16du="http://schemas.microsoft.com/office/word/2023/wordml/word16du" xmlns:w16sdtdh="http://schemas.microsoft.com/office/word/2020/wordml/sdtdatahash" xmlns:w16sdtfl="http://schemas.microsoft.com/office/word/2024/wordml/sdtformatlock" xmlns:w16se="http://schemas.microsoft.com/office/word/2015/wordml/symex" xmlns:wpg="http://schemas.microsoft.com/office/word/2010/wordprocessingGroup" xmlns:wpi="http://schemas.microsoft.com/office/word/2010/wordprocessingInk" xmlns:wne="http://schemas.microsoft.com/office/word/2006/wordml" xmlns:wps="http://schemas.microsoft.com/office/word/2010/wordprocessingShape" mc:Ignorable="w14 w15 w16se w16cid w16 w16cex w16sdtdh w16sdtfl w16du wp14">
   <w:p/>
 </w:hdr>
 </file>
 
 <file path=word/numbering.xml><?xml version="1.0" encoding="utf-8"?>
-<w:numbering xmlns:wpc="http://schemas.microsoft.com/office/word/2010/wordprocessingCanvas" xmlns:mc="http://schemas.openxmlformats.org/markup-compatibility/2006" xmlns:o="urn:schemas-microsoft-com:office:office" xmlns:r="http://schemas.openxmlformats.org/officeDocument/2006/relationships" xmlns:m="http://schemas.openxmlformats.org/officeDocument/2006/math" xmlns:v="urn:schemas-microsoft-com:vml" xmlns:wp14="http://schemas.microsoft.com/office/word/2010/wordprocessingDrawing" xmlns:wp="http://schemas.openxmlformats.org/drawingml/2006/wordprocessingDrawing" xmlns:w10="urn:schemas-microsoft-com:office:word" xmlns:w="http://schemas.openxmlformats.org/wordprocessingml/2006/main" xmlns:w14="http://schemas.microsoft.com/office/word/2010/wordml" xmlns:w15="http://schemas.microsoft.com/office/word/2012/wordml" xmlns:wpg="http://schemas.microsoft.com/office/word/2010/wordprocessingGroup" xmlns:wpi="http://schemas.microsoft.com/office/word/2010/wordprocessingInk" xmlns:wne="http://schemas.microsoft.com/office/word/2006/wordml" xmlns:wps="http://schemas.microsoft.com/office/word/2010/wordprocessingShape" mc:Ignorable="w14 w15 wp14">
-  <w:abstractNum w:abstractNumId="0">
+<w:numbering xmlns:wpc="http://schemas.microsoft.com/office/word/2010/wordprocessingCanvas" xmlns:cx="http://schemas.microsoft.com/office/drawing/2014/chartex" xmlns:cx1="http://schemas.microsoft.com/office/drawing/2015/9/8/chartex" xmlns:cx2="http://schemas.microsoft.com/office/drawing/2015/10/21/chartex" xmlns:cx3="http://schemas.microsoft.com/office/drawing/2016/5/9/chartex" xmlns:cx4="http://schemas.microsoft.com/office/drawing/2016/5/10/chartex" xmlns:cx5="http://schemas.microsoft.com/office/drawing/2016/5/11/chartex" xmlns:cx6="http://schemas.microsoft.com/office/drawing/2016/5/12/chartex" xmlns:cx7="http://schemas.microsoft.com/office/drawing/2016/5/13/chartex" xmlns:cx8="http://schemas.microsoft.com/office/drawing/2016/5/14/chartex" xmlns:mc="http://schemas.openxmlformats.org/markup-compatibility/2006" xmlns:aink="http://schemas.microsoft.com/office/drawing/2016/ink" xmlns:am3d="http://schemas.microsoft.com/office/drawing/2017/model3d" xmlns:o="urn:schemas-microsoft-com:office:office" xmlns:oel="http://schemas.microsoft.com/office/2019/extlst" xmlns:r="http://schemas.openxmlformats.org/officeDocument/2006/relationships" xmlns:m="http://schemas.openxmlformats.org/officeDocument/2006/math" xmlns:v="urn:schemas-microsoft-com:vml" xmlns:wp14="http://schemas.microsoft.com/office/word/2010/wordprocessingDrawing" xmlns:wp="http://schemas.openxmlformats.org/drawingml/2006/wordprocessingDrawing" xmlns:w10="urn:schemas-microsoft-com:office:word" xmlns:w="http://schemas.openxmlformats.org/wordprocessingml/2006/main" xmlns:w14="http://schemas.microsoft.com/office/word/2010/wordml" xmlns:w15="http://schemas.microsoft.com/office/word/2012/wordml" xmlns:w16cex="http://schemas.microsoft.com/office/word/2018/wordml/cex" xmlns:w16cid="http://schemas.microsoft.com/office/word/2016/wordml/cid" xmlns:w16="http://schemas.microsoft.com/office/word/2018/wordml" xmlns:w16du="http://schemas.microsoft.com/office/word/2023/wordml/word16du" xmlns:w16sdtdh="http://schemas.microsoft.com/office/word/2020/wordml/sdtdatahash" xmlns:w16sdtfl="http://schemas.microsoft.com/office/word/2024/wordml/sdtformatlock" xmlns:w16se="http://schemas.microsoft.com/office/word/2015/wordml/symex" xmlns:wpg="http://schemas.microsoft.com/office/word/2010/wordprocessingGroup" xmlns:wpi="http://schemas.microsoft.com/office/word/2010/wordprocessingInk" xmlns:wne="http://schemas.microsoft.com/office/word/2006/wordml" xmlns:wps="http://schemas.microsoft.com/office/word/2010/wordprocessingShape" mc:Ignorable="w14 w15 w16se w16cid w16 w16cex w16sdtdh w16sdtfl w16du wp14">
+  <w:abstractNum w:abstractNumId="0" w15:restartNumberingAfterBreak="0">
     <w:nsid w:val="00000001"/>
     <w:multiLevelType w:val="multilevel"/>
     <w:tmpl w:val="00000001"/>
@@ -2531,7 +2529,7 @@
       </w:pPr>
     </w:lvl>
   </w:abstractNum>
-  <w:abstractNum w:abstractNumId="1">
+  <w:abstractNum w:abstractNumId="1" w15:restartNumberingAfterBreak="0">
     <w:nsid w:val="00000002"/>
     <w:multiLevelType w:val="multilevel"/>
     <w:tmpl w:val="00000002"/>
@@ -2649,17 +2647,17 @@
       </w:pPr>
     </w:lvl>
   </w:abstractNum>
-  <w:num w:numId="1">
+  <w:num w:numId="1" w16cid:durableId="1177890131">
     <w:abstractNumId w:val="0"/>
   </w:num>
-  <w:num w:numId="2">
+  <w:num w:numId="2" w16cid:durableId="1373847860">
     <w:abstractNumId w:val="1"/>
   </w:num>
 </w:numbering>
 </file>
 
 <file path=word/styles.xml><?xml version="1.0" encoding="utf-8"?>
-<w:styles xmlns:mc="http://schemas.openxmlformats.org/markup-compatibility/2006" xmlns:r="http://schemas.openxmlformats.org/officeDocument/2006/relationships" xmlns:w="http://schemas.openxmlformats.org/wordprocessingml/2006/main" xmlns:w14="http://schemas.microsoft.com/office/word/2010/wordml" xmlns:w15="http://schemas.microsoft.com/office/word/2012/wordml" mc:Ignorable="w14 w15">
+<w:styles xmlns:mc="http://schemas.openxmlformats.org/markup-compatibility/2006" xmlns:r="http://schemas.openxmlformats.org/officeDocument/2006/relationships" xmlns:w="http://schemas.openxmlformats.org/wordprocessingml/2006/main" xmlns:w14="http://schemas.microsoft.com/office/word/2010/wordml" xmlns:w15="http://schemas.microsoft.com/office/word/2012/wordml" xmlns:w16cex="http://schemas.microsoft.com/office/word/2018/wordml/cex" xmlns:w16cid="http://schemas.microsoft.com/office/word/2016/wordml/cid" xmlns:w16="http://schemas.microsoft.com/office/word/2018/wordml" xmlns:w16du="http://schemas.microsoft.com/office/word/2023/wordml/word16du" xmlns:w16sdtdh="http://schemas.microsoft.com/office/word/2020/wordml/sdtdatahash" xmlns:w16sdtfl="http://schemas.microsoft.com/office/word/2024/wordml/sdtformatlock" xmlns:w16se="http://schemas.microsoft.com/office/word/2015/wordml/symex" mc:Ignorable="w14 w15 w16se w16cid w16 w16cex w16sdtdh w16sdtfl w16du">
   <w:docDefaults>
     <w:rPrDefault>
       <w:rPr>
@@ -2669,7 +2667,7 @@
     </w:rPrDefault>
     <w:pPrDefault/>
   </w:docDefaults>
-  <w:latentStyles w:defLockedState="0" w:defUIPriority="99" w:defSemiHidden="0" w:defUnhideWhenUsed="0" w:defQFormat="0" w:count="371">
+  <w:latentStyles w:defLockedState="0" w:defUIPriority="99" w:defSemiHidden="0" w:defUnhideWhenUsed="0" w:defQFormat="0" w:count="376">
     <w:lsdException w:name="Normal" w:uiPriority="0" w:qFormat="1"/>
     <w:lsdException w:name="heading 1" w:uiPriority="9" w:qFormat="1"/>
     <w:lsdException w:name="heading 2" w:uiPriority="9" w:qFormat="1"/>
@@ -3041,6 +3039,11 @@
     <w:lsdException w:name="List Table 5 Dark Accent 6" w:uiPriority="50"/>
     <w:lsdException w:name="List Table 6 Colorful Accent 6" w:uiPriority="51"/>
     <w:lsdException w:name="List Table 7 Colorful Accent 6" w:uiPriority="52"/>
+    <w:lsdException w:name="Mention" w:semiHidden="1" w:unhideWhenUsed="1"/>
+    <w:lsdException w:name="Smart Hyperlink" w:semiHidden="1" w:unhideWhenUsed="1"/>
+    <w:lsdException w:name="Hashtag" w:semiHidden="1" w:unhideWhenUsed="1"/>
+    <w:lsdException w:name="Unresolved Mention" w:semiHidden="1" w:unhideWhenUsed="1"/>
+    <w:lsdException w:name="Smart Link" w:semiHidden="1" w:unhideWhenUsed="1"/>
   </w:latentStyles>
   <w:style w:type="paragraph" w:default="1" w:styleId="Normal">
     <w:name w:val="Normal"/>

</xml_diff>